<commit_message>
Deploy dhhepting/dhhepting.github.io to github.com/dhhepting/dhhepting.github.io.git:gh-pages
</commit_message>
<xml_diff>
--- a/_deploy/teaching/CS-280/202110/CS-280-202110_syllabus.docx
+++ b/_deploy/teaching/CS-280/202110/CS-280-202110_syllabus.docx
@@ -45,7 +45,14 @@
           <w:rFonts w:ascii="Times New Roman" w:hAnsi="Times New Roman" w:cs="Times New Roman"/>
           <w:b/>
         </w:rPr>
-        <w:t>20</w:t>
+        <w:t>2</w:t>
+      </w:r>
+      <w:r>
+        <w:rPr>
+          <w:rFonts w:ascii="Times New Roman" w:hAnsi="Times New Roman" w:cs="Times New Roman"/>
+          <w:b/>
+        </w:rPr>
+        <w:t>1</w:t>
       </w:r>
       <w:r>
         <w:rPr>
@@ -180,19 +187,33 @@
         <w:rPr>
           <w:rFonts w:ascii="Times New Roman" w:hAnsi="Times New Roman" w:cs="Times New Roman"/>
         </w:rPr>
-        <w:t>7</w:t>
-      </w:r>
-      <w:r>
-        <w:rPr>
-          <w:rFonts w:ascii="Times New Roman" w:hAnsi="Times New Roman" w:cs="Times New Roman"/>
-        </w:rPr>
-        <w:t xml:space="preserve"> – April </w:t>
-      </w:r>
-      <w:r>
-        <w:rPr>
-          <w:rFonts w:ascii="Times New Roman" w:hAnsi="Times New Roman" w:cs="Times New Roman"/>
-        </w:rPr>
-        <w:t>9</w:t>
+        <w:t xml:space="preserve">12 </w:t>
+      </w:r>
+      <w:bookmarkStart w:id="0" w:name="_GoBack"/>
+      <w:bookmarkEnd w:id="0"/>
+      <w:r>
+        <w:rPr>
+          <w:rFonts w:ascii="Times New Roman" w:hAnsi="Times New Roman" w:cs="Times New Roman"/>
+        </w:rPr>
+        <w:t>–</w:t>
+      </w:r>
+      <w:r>
+        <w:rPr>
+          <w:rFonts w:ascii="Times New Roman" w:hAnsi="Times New Roman" w:cs="Times New Roman"/>
+        </w:rPr>
+        <w:t xml:space="preserve"> </w:t>
+      </w:r>
+      <w:r>
+        <w:rPr>
+          <w:rFonts w:ascii="Times New Roman" w:hAnsi="Times New Roman" w:cs="Times New Roman"/>
+        </w:rPr>
+        <w:t xml:space="preserve">April </w:t>
+      </w:r>
+      <w:r>
+        <w:rPr>
+          <w:rFonts w:ascii="Times New Roman" w:hAnsi="Times New Roman" w:cs="Times New Roman"/>
+        </w:rPr>
+        <w:t>15</w:t>
       </w:r>
       <w:r>
         <w:rPr>
@@ -268,14 +289,12 @@
         </w:rPr>
         <w:tab/>
       </w:r>
-      <w:proofErr w:type="spellStart"/>
       <w:r>
         <w:rPr>
           <w:rFonts w:ascii="Times New Roman" w:hAnsi="Times New Roman" w:cs="Times New Roman"/>
         </w:rPr>
         <w:t>Zoom</w:t>
       </w:r>
-      <w:proofErr w:type="spellEnd"/>
     </w:p>
     <w:p>
       <w:pPr>
@@ -303,21 +322,7 @@
             <w:rStyle w:val="Hyperlink"/>
             <w:rFonts w:ascii="Times New Roman" w:hAnsi="Times New Roman" w:cs="Times New Roman"/>
           </w:rPr>
-          <w:t>http://www2.cs.uregina.ca/</w:t>
-        </w:r>
-        <w:r>
-          <w:rPr>
-            <w:rStyle w:val="Hyperlink"/>
-            <w:rFonts w:ascii="Times New Roman" w:hAnsi="Times New Roman" w:cs="Times New Roman"/>
-          </w:rPr>
-          <w:t>~</w:t>
-        </w:r>
-        <w:r>
-          <w:rPr>
-            <w:rStyle w:val="Hyperlink"/>
-            <w:rFonts w:ascii="Times New Roman" w:hAnsi="Times New Roman" w:cs="Times New Roman"/>
-          </w:rPr>
-          <w:t>hepting/teaching/schedule/</w:t>
+          <w:t>http://www2.cs.uregina.ca/~hepting/teaching/schedule/</w:t>
         </w:r>
       </w:hyperlink>
     </w:p>
@@ -621,27 +626,7 @@
             <w:szCs w:val="11"/>
             <w:shd w:val="clear" w:color="auto" w:fill="FFFFFF"/>
           </w:rPr>
-          <w:t>http://www</w:t>
-        </w:r>
-        <w:bookmarkStart w:id="0" w:name="_GoBack"/>
-        <w:bookmarkEnd w:id="0"/>
-        <w:r>
-          <w:rPr>
-            <w:rStyle w:val="Hyperlink"/>
-            <w:rFonts w:ascii="Times New Roman" w:hAnsi="Times New Roman" w:cs="Times New Roman"/>
-            <w:szCs w:val="11"/>
-            <w:shd w:val="clear" w:color="auto" w:fill="FFFFFF"/>
-          </w:rPr>
-          <w:t>.</w:t>
-        </w:r>
-        <w:r>
-          <w:rPr>
-            <w:rStyle w:val="Hyperlink"/>
-            <w:rFonts w:ascii="Times New Roman" w:hAnsi="Times New Roman" w:cs="Times New Roman"/>
-            <w:szCs w:val="11"/>
-            <w:shd w:val="clear" w:color="auto" w:fill="FFFFFF"/>
-          </w:rPr>
-          <w:t>bitsbook.com</w:t>
+          <w:t>http://www.bitsbook.com</w:t>
         </w:r>
       </w:hyperlink>
       <w:r>

</xml_diff>